<commit_message>
-u <URL> dla klienta
</commit_message>
<xml_diff>
--- a/docs/Dokumentacja techniczna.docx
+++ b/docs/Dokumentacja techniczna.docx
@@ -2190,9 +2190,13 @@
             </w:r>
           </w:p>
           <w:p>
+            <w:bookmarkStart w:id="0" w:name="OLE_LINK1"/>
+            <w:bookmarkStart w:id="1" w:name="OLE_LINK2"/>
             <w:r>
               <w:t>Jeżelki &lt;nazwa_pliku&gt; jest pusta to dane wyświetlane są na stdout</w:t>
             </w:r>
+            <w:bookmarkEnd w:id="0"/>
+            <w:bookmarkEnd w:id="1"/>
           </w:p>
         </w:tc>
       </w:tr>
@@ -2279,6 +2283,36 @@
           <w:p>
             <w:r>
               <w:t>Wysłanie wszystkich danych na serwer (receiveUpdates(&lt;plik_csv&gt;) na webserwisie)</w:t>
+            </w:r>
+          </w:p>
+        </w:tc>
+      </w:tr>
+      <w:tr>
+        <w:tc>
+          <w:tcPr>
+            <w:tcW w:w="2518" w:type="dxa"/>
+          </w:tcPr>
+          <w:p>
+            <w:r>
+              <w:t>-u &lt;URL&gt;</w:t>
+            </w:r>
+          </w:p>
+        </w:tc>
+        <w:tc>
+          <w:tcPr>
+            <w:tcW w:w="7088" w:type="dxa"/>
+          </w:tcPr>
+          <w:p>
+            <w:r>
+              <w:t>Przy starcie; dodanie adresu &lt;URL&gt; webservice’u</w:t>
+            </w:r>
+          </w:p>
+          <w:p>
+            <w:r>
+              <w:t xml:space="preserve">Jeżeli &lt;URL&gt; jest pusty to ustawiany jest adres </w:t>
+            </w:r>
+            <w:r>
+              <w:t>http://localhost:8000/</w:t>
             </w:r>
           </w:p>
         </w:tc>
@@ -2353,7 +2387,10 @@
           </w:tcPr>
           <w:p>
             <w:r>
-              <w:t>Loglevel; poziom logów; &lt;DEBUG|WARN&gt;</w:t>
+              <w:t>Przy starcie; l</w:t>
+            </w:r>
+            <w:r>
+              <w:t>oglevel; poziom logów; &lt;DEBUG|WARN&gt;</w:t>
             </w:r>
           </w:p>
         </w:tc>
@@ -2375,7 +2412,10 @@
           </w:tcPr>
           <w:p>
             <w:r>
-              <w:t>Port; port na którym działa serwer; &lt;PORT&gt;</w:t>
+              <w:t>Przy starcie; p</w:t>
+            </w:r>
+            <w:r>
+              <w:t>ort; port na którym działa serwer; &lt;PORT&gt;</w:t>
             </w:r>
           </w:p>
         </w:tc>
@@ -2397,7 +2437,10 @@
           </w:tcPr>
           <w:p>
             <w:r>
-              <w:t>Database; baza danych sqlite; &lt;plik_z_baza_danych&gt;</w:t>
+              <w:t>Przy starcie; d</w:t>
+            </w:r>
+            <w:r>
+              <w:t>atabase; baza danych sqlite; &lt;plik_z_baza_danych&gt;</w:t>
             </w:r>
           </w:p>
           <w:p>
@@ -2928,7 +2971,7 @@
 </file>
 
 <file path=customXml/itemProps1.xml><?xml version="1.0" encoding="utf-8"?>
-<ds:datastoreItem xmlns:ds="http://schemas.openxmlformats.org/officeDocument/2006/customXml" ds:itemID="{3F2D6A33-B75E-4805-BE70-BD9382FBFCDC}">
+<ds:datastoreItem xmlns:ds="http://schemas.openxmlformats.org/officeDocument/2006/customXml" ds:itemID="{1A9256D1-E8E9-4527-8BD6-51CBE2C0F2D1}">
   <ds:schemaRefs>
     <ds:schemaRef ds:uri="http://schemas.openxmlformats.org/officeDocument/2006/bibliography"/>
   </ds:schemaRefs>

</xml_diff>